<commit_message>
Skrevet videre på sprint 2
</commit_message>
<xml_diff>
--- a/Prosjektarbeid/Dokumenter/Oblig_2_gruppe9.docx
+++ b/Prosjektarbeid/Dokumenter/Oblig_2_gruppe9.docx
@@ -473,7 +473,6 @@
           <w:sz w:val="32"/>
           <w:szCs w:val="32"/>
         </w:rPr>
-        <w:lastRenderedPageBreak/>
         <w:t>Sprint evaluering – Gruppe 9</w:t>
       </w:r>
     </w:p>
@@ -499,9 +498,143 @@
       <w:pPr>
         <w:spacing w:line="360" w:lineRule="auto"/>
         <w:rPr>
-          <w:rFonts w:ascii="Times New Roman" w:hAnsi="Times New Roman" w:cs="Times New Roman"/>
-        </w:rPr>
-      </w:pPr>
+          <w:rFonts w:ascii="Times New Roman" w:eastAsia="Times New Roman" w:hAnsi="Times New Roman" w:cs="Times New Roman"/>
+        </w:rPr>
+      </w:pPr>
+      <w:r>
+        <w:rPr>
+          <w:rFonts w:ascii="Times New Roman" w:eastAsia="Times New Roman" w:hAnsi="Times New Roman" w:cs="Times New Roman"/>
+        </w:rPr>
+        <w:t>I denne sprinten har vi valgt å fokusere på å utforme plattformen vår, ved å designe ulike sider en app kan inneholde ved hjelp av Figma.</w:t>
+      </w:r>
+    </w:p>
+    <w:p>
+      <w:pPr>
+        <w:spacing w:line="360" w:lineRule="auto"/>
+        <w:rPr>
+          <w:rFonts w:ascii="Times New Roman" w:eastAsia="Times New Roman" w:hAnsi="Times New Roman" w:cs="Times New Roman"/>
+        </w:rPr>
+      </w:pPr>
+      <w:r>
+        <w:rPr>
+          <w:rFonts w:ascii="Times New Roman" w:eastAsia="Times New Roman" w:hAnsi="Times New Roman" w:cs="Times New Roman"/>
+        </w:rPr>
+        <w:t>Vi har blitt ferdige med å designe en rekke sider som vi mener er de viktigste å ha med basert på kravspesifikasjonen. Sidene vi har laget er:</w:t>
+      </w:r>
+    </w:p>
+    <w:p>
+      <w:pPr>
+        <w:pStyle w:val="Listeavsnitt"/>
+        <w:numPr>
+          <w:ilvl w:val="0"/>
+          <w:numId w:val="1"/>
+        </w:numPr>
+        <w:spacing w:line="360" w:lineRule="auto"/>
+        <w:rPr>
+          <w:rFonts w:ascii="Times New Roman" w:eastAsia="Times New Roman" w:hAnsi="Times New Roman" w:cs="Times New Roman"/>
+        </w:rPr>
+      </w:pPr>
+      <w:r>
+        <w:rPr>
+          <w:rFonts w:ascii="Times New Roman" w:eastAsia="Times New Roman" w:hAnsi="Times New Roman" w:cs="Times New Roman"/>
+        </w:rPr>
+        <w:t>Registreringsside / innloggingsside</w:t>
+      </w:r>
+    </w:p>
+    <w:p>
+      <w:pPr>
+        <w:pStyle w:val="Listeavsnitt"/>
+        <w:numPr>
+          <w:ilvl w:val="0"/>
+          <w:numId w:val="1"/>
+        </w:numPr>
+        <w:spacing w:line="360" w:lineRule="auto"/>
+        <w:rPr>
+          <w:rFonts w:ascii="Times New Roman" w:eastAsia="Times New Roman" w:hAnsi="Times New Roman" w:cs="Times New Roman"/>
+        </w:rPr>
+      </w:pPr>
+      <w:r>
+        <w:rPr>
+          <w:rFonts w:ascii="Times New Roman" w:eastAsia="Times New Roman" w:hAnsi="Times New Roman" w:cs="Times New Roman"/>
+        </w:rPr>
+        <w:t>Forskjellige sider som spør om strømselskap, tillatelse for å bruke posisjonen din, om du vil tillate varslinger dersom det er første gang man bruker appen.</w:t>
+      </w:r>
+    </w:p>
+    <w:p>
+      <w:pPr>
+        <w:pStyle w:val="Listeavsnitt"/>
+        <w:numPr>
+          <w:ilvl w:val="0"/>
+          <w:numId w:val="1"/>
+        </w:numPr>
+        <w:spacing w:line="360" w:lineRule="auto"/>
+        <w:rPr>
+          <w:rFonts w:ascii="Times New Roman" w:eastAsia="Times New Roman" w:hAnsi="Times New Roman" w:cs="Times New Roman"/>
+        </w:rPr>
+      </w:pPr>
+      <w:r>
+        <w:rPr>
+          <w:rFonts w:ascii="Times New Roman" w:eastAsia="Times New Roman" w:hAnsi="Times New Roman" w:cs="Times New Roman"/>
+        </w:rPr>
+        <w:t>Side for nåtidens strømpris i tillegg til en graf som viser tidligere priser og fremtidige estimerte priser.</w:t>
+      </w:r>
+    </w:p>
+    <w:p>
+      <w:pPr>
+        <w:pStyle w:val="Listeavsnitt"/>
+        <w:numPr>
+          <w:ilvl w:val="0"/>
+          <w:numId w:val="1"/>
+        </w:numPr>
+        <w:spacing w:line="360" w:lineRule="auto"/>
+        <w:rPr>
+          <w:rFonts w:ascii="Times New Roman" w:eastAsia="Times New Roman" w:hAnsi="Times New Roman" w:cs="Times New Roman"/>
+        </w:rPr>
+      </w:pPr>
+      <w:r>
+        <w:rPr>
+          <w:rFonts w:ascii="Times New Roman" w:eastAsia="Times New Roman" w:hAnsi="Times New Roman" w:cs="Times New Roman"/>
+        </w:rPr>
+        <w:t>Dashbord der man får en generell oversikt over sine registrerte biler med informasjon om strømprosent, og som vil gi en anbefaling om når det vil lønne seg å lade basert på strømprisene.</w:t>
+      </w:r>
+    </w:p>
+    <w:p>
+      <w:pPr>
+        <w:pStyle w:val="Listeavsnitt"/>
+        <w:numPr>
+          <w:ilvl w:val="0"/>
+          <w:numId w:val="1"/>
+        </w:numPr>
+        <w:spacing w:line="360" w:lineRule="auto"/>
+        <w:rPr>
+          <w:rFonts w:ascii="Times New Roman" w:eastAsia="Times New Roman" w:hAnsi="Times New Roman" w:cs="Times New Roman"/>
+        </w:rPr>
+      </w:pPr>
+      <w:r>
+        <w:rPr>
+          <w:rFonts w:ascii="Times New Roman" w:eastAsia="Times New Roman" w:hAnsi="Times New Roman" w:cs="Times New Roman"/>
+        </w:rPr>
+        <w:t>Eksempel på hvordan en eventuell varsling om at for eksempel det lønner seg å lade nå ettersom strømprisen er lav ville sett ut, både i mobilen varslingssystem og inne i appen.</w:t>
+      </w:r>
+    </w:p>
+    <w:p>
+      <w:pPr>
+        <w:pStyle w:val="Listeavsnitt"/>
+        <w:numPr>
+          <w:ilvl w:val="0"/>
+          <w:numId w:val="1"/>
+        </w:numPr>
+        <w:spacing w:line="360" w:lineRule="auto"/>
+        <w:rPr>
+          <w:rFonts w:ascii="Times New Roman" w:eastAsia="Times New Roman" w:hAnsi="Times New Roman" w:cs="Times New Roman"/>
+        </w:rPr>
+      </w:pPr>
+      <w:r>
+        <w:rPr>
+          <w:rFonts w:ascii="Times New Roman" w:eastAsia="Times New Roman" w:hAnsi="Times New Roman" w:cs="Times New Roman"/>
+        </w:rPr>
+        <w:t>I tillegg har vi laget alle sidene med et mørkt tema også.</w:t>
+      </w:r>
     </w:p>
     <w:p>
       <w:pPr>
@@ -522,69 +655,170 @@
           <w:szCs w:val="32"/>
         </w:rPr>
       </w:pPr>
-    </w:p>
-    <w:p>
-      <w:pPr>
-        <w:spacing w:line="360" w:lineRule="auto"/>
+      <w:r>
         <w:rPr>
           <w:rFonts w:ascii="Times New Roman" w:hAnsi="Times New Roman" w:cs="Times New Roman"/>
           <w:sz w:val="32"/>
           <w:szCs w:val="32"/>
         </w:rPr>
-      </w:pPr>
-    </w:p>
-    <w:p>
-      <w:pPr>
-        <w:spacing w:line="360" w:lineRule="auto"/>
+        <w:t>Sprint 2 – Fremover</w:t>
+      </w:r>
+    </w:p>
+    <w:p>
+      <w:pPr>
+        <w:spacing w:line="360" w:lineRule="auto"/>
+        <w:rPr>
+          <w:rFonts w:ascii="Times New Roman" w:hAnsi="Times New Roman" w:cs="Times New Roman"/>
+        </w:rPr>
+      </w:pPr>
+      <w:r>
+        <w:rPr>
+          <w:rFonts w:ascii="Times New Roman" w:hAnsi="Times New Roman" w:cs="Times New Roman"/>
+        </w:rPr>
+        <w:t xml:space="preserve">I sprint 2 har vi planer om å begynne </w:t>
+      </w:r>
+      <w:r>
+        <w:rPr>
+          <w:rFonts w:ascii="Times New Roman" w:hAnsi="Times New Roman" w:cs="Times New Roman"/>
+        </w:rPr>
+        <w:t>på programmeringsdelen. Hittil er vi fortsatt usikre på hvilken plattform og kodespråk vi skal bruke. Vi har derimot fått noen tips om at kodespråket Vue</w:t>
+      </w:r>
+      <w:r>
+        <w:rPr>
+          <w:rFonts w:ascii="Times New Roman" w:hAnsi="Times New Roman" w:cs="Times New Roman"/>
+        </w:rPr>
+        <w:t xml:space="preserve"> sammen </w:t>
+      </w:r>
+      <w:r>
+        <w:rPr>
+          <w:rFonts w:ascii="Times New Roman" w:hAnsi="Times New Roman" w:cs="Times New Roman"/>
+        </w:rPr>
+        <w:t xml:space="preserve">med rammeverket Quasar er en god måte å gjøre det på. I tillegg bruker to av </w:t>
+      </w:r>
+      <w:r>
+        <w:rPr>
+          <w:rFonts w:ascii="Times New Roman" w:hAnsi="Times New Roman" w:cs="Times New Roman"/>
+        </w:rPr>
+        <w:t>gruppemedlemmene Mac, som gir oss</w:t>
+      </w:r>
+      <w:r>
+        <w:rPr>
+          <w:rFonts w:ascii="Times New Roman" w:hAnsi="Times New Roman" w:cs="Times New Roman"/>
+        </w:rPr>
+        <w:t xml:space="preserve"> tilgang til XCode</w:t>
+      </w:r>
+      <w:r>
+        <w:rPr>
+          <w:rFonts w:ascii="Times New Roman" w:hAnsi="Times New Roman" w:cs="Times New Roman"/>
+        </w:rPr>
+        <w:t xml:space="preserve"> og muligheten for en fysisk app på iOS enheter. </w:t>
+      </w:r>
+      <w:r>
+        <w:rPr>
+          <w:rFonts w:ascii="Times New Roman" w:hAnsi="Times New Roman" w:cs="Times New Roman"/>
+        </w:rPr>
+        <w:t>Alternativt</w:t>
+      </w:r>
+      <w:r>
+        <w:rPr>
+          <w:rFonts w:ascii="Times New Roman" w:hAnsi="Times New Roman" w:cs="Times New Roman"/>
+        </w:rPr>
+        <w:t xml:space="preserve"> er Android Studio</w:t>
+      </w:r>
+      <w:r>
+        <w:rPr>
+          <w:rFonts w:ascii="Times New Roman" w:hAnsi="Times New Roman" w:cs="Times New Roman"/>
+        </w:rPr>
+        <w:t xml:space="preserve"> også en mulighet.</w:t>
+      </w:r>
+    </w:p>
+    <w:p>
+      <w:pPr>
+        <w:spacing w:line="360" w:lineRule="auto"/>
+        <w:rPr>
+          <w:rFonts w:ascii="Times New Roman" w:hAnsi="Times New Roman" w:cs="Times New Roman"/>
+        </w:rPr>
+      </w:pPr>
+      <w:r>
+        <w:rPr>
+          <w:rFonts w:ascii="Times New Roman" w:hAnsi="Times New Roman" w:cs="Times New Roman"/>
+        </w:rPr>
+        <w:t>Men som sagt, er vi fortsatt usikre på hvordan vi vil gjøre det.</w:t>
+      </w:r>
+      <w:r>
+        <w:rPr>
+          <w:rFonts w:ascii="Times New Roman" w:hAnsi="Times New Roman" w:cs="Times New Roman"/>
+        </w:rPr>
+        <w:t xml:space="preserve"> Sprint 2 skal også være en periode hvor vi får en bedre oversikt over de viktigste funksjonene</w:t>
+      </w:r>
+      <w:r>
+        <w:rPr>
+          <w:rFonts w:ascii="Times New Roman" w:hAnsi="Times New Roman" w:cs="Times New Roman"/>
+        </w:rPr>
+        <w:t xml:space="preserve">, og eventuelt </w:t>
+      </w:r>
+      <w:r>
+        <w:rPr>
+          <w:rFonts w:ascii="Times New Roman" w:hAnsi="Times New Roman" w:cs="Times New Roman"/>
+        </w:rPr>
+        <w:t xml:space="preserve">designe flere </w:t>
+      </w:r>
+      <w:r>
+        <w:rPr>
+          <w:rFonts w:ascii="Times New Roman" w:hAnsi="Times New Roman" w:cs="Times New Roman"/>
+        </w:rPr>
+        <w:t>sider i Figma, hvis vi ser på dette som nødvendig.</w:t>
+      </w:r>
+    </w:p>
+    <w:p>
+      <w:pPr>
+        <w:spacing w:line="360" w:lineRule="auto"/>
+        <w:jc w:val="center"/>
         <w:rPr>
           <w:rFonts w:ascii="Times New Roman" w:hAnsi="Times New Roman" w:cs="Times New Roman"/>
           <w:sz w:val="32"/>
           <w:szCs w:val="32"/>
         </w:rPr>
       </w:pPr>
-      <w:r>
+    </w:p>
+    <w:p>
+      <w:pPr>
+        <w:spacing w:line="360" w:lineRule="auto"/>
+        <w:jc w:val="center"/>
         <w:rPr>
           <w:rFonts w:ascii="Times New Roman" w:hAnsi="Times New Roman" w:cs="Times New Roman"/>
           <w:sz w:val="32"/>
           <w:szCs w:val="32"/>
         </w:rPr>
-        <w:t>Sprint 2 – Fremover</w:t>
-      </w:r>
-    </w:p>
-    <w:p>
-      <w:pPr>
+      </w:pPr>
+    </w:p>
+    <w:p>
+      <w:pPr>
+        <w:spacing w:line="360" w:lineRule="auto"/>
+        <w:jc w:val="center"/>
         <w:rPr>
           <w:rFonts w:ascii="Times New Roman" w:hAnsi="Times New Roman" w:cs="Times New Roman"/>
           <w:sz w:val="32"/>
           <w:szCs w:val="32"/>
         </w:rPr>
       </w:pPr>
-      <w:r>
+    </w:p>
+    <w:p>
+      <w:pPr>
+        <w:spacing w:line="360" w:lineRule="auto"/>
+        <w:jc w:val="center"/>
         <w:rPr>
           <w:rFonts w:ascii="Times New Roman" w:hAnsi="Times New Roman" w:cs="Times New Roman"/>
           <w:sz w:val="32"/>
           <w:szCs w:val="32"/>
         </w:rPr>
-        <w:br w:type="page"/>
-      </w:r>
-    </w:p>
-    <w:p>
-      <w:pPr>
-        <w:spacing w:line="360" w:lineRule="auto"/>
-        <w:jc w:val="center"/>
+      </w:pPr>
+      <w:r>
         <w:rPr>
           <w:rFonts w:ascii="Times New Roman" w:hAnsi="Times New Roman" w:cs="Times New Roman"/>
           <w:sz w:val="32"/>
           <w:szCs w:val="32"/>
         </w:rPr>
-      </w:pPr>
-      <w:r>
-        <w:rPr>
-          <w:rFonts w:ascii="Times New Roman" w:hAnsi="Times New Roman" w:cs="Times New Roman"/>
-          <w:sz w:val="32"/>
-          <w:szCs w:val="32"/>
-        </w:rPr>
-        <w:lastRenderedPageBreak/>
         <w:t>KOPI CANVAS:</w:t>
       </w:r>
     </w:p>
@@ -599,303 +833,85 @@
         <w:rPr>
           <w:rFonts w:ascii="Times New Roman" w:hAnsi="Times New Roman" w:cs="Times New Roman"/>
         </w:rPr>
-        <w:t xml:space="preserve">For denne innleveringen skal dere ha satt opp et ett </w:t>
-      </w:r>
-      <w:proofErr w:type="spellStart"/>
-      <w:r>
-        <w:rPr>
-          <w:rFonts w:ascii="Times New Roman" w:hAnsi="Times New Roman" w:cs="Times New Roman"/>
-        </w:rPr>
-        <w:t>Github-repository</w:t>
-      </w:r>
-      <w:proofErr w:type="spellEnd"/>
-      <w:r>
-        <w:rPr>
-          <w:rFonts w:ascii="Times New Roman" w:hAnsi="Times New Roman" w:cs="Times New Roman"/>
-        </w:rPr>
-        <w:t xml:space="preserve"> og invitert de forskjellige gruppemedlemmene: </w:t>
-      </w:r>
-    </w:p>
-    <w:p>
-      <w:pPr>
-        <w:spacing w:line="360" w:lineRule="auto"/>
-        <w:rPr>
-          <w:rFonts w:ascii="Times New Roman" w:hAnsi="Times New Roman" w:cs="Times New Roman"/>
-        </w:rPr>
-      </w:pPr>
-    </w:p>
-    <w:p>
-      <w:pPr>
-        <w:spacing w:line="360" w:lineRule="auto"/>
-        <w:rPr>
-          <w:rFonts w:ascii="Times New Roman" w:hAnsi="Times New Roman" w:cs="Times New Roman"/>
-        </w:rPr>
-      </w:pPr>
-      <w:r>
-        <w:rPr>
-          <w:rFonts w:ascii="Times New Roman" w:hAnsi="Times New Roman" w:cs="Times New Roman"/>
-        </w:rPr>
-        <w:t xml:space="preserve">Dere kan eventuelt benytte </w:t>
-      </w:r>
-      <w:proofErr w:type="spellStart"/>
-      <w:r>
-        <w:rPr>
-          <w:rFonts w:ascii="Times New Roman" w:hAnsi="Times New Roman" w:cs="Times New Roman"/>
-        </w:rPr>
-        <w:t>Bitbucket</w:t>
-      </w:r>
-      <w:proofErr w:type="spellEnd"/>
-      <w:r>
-        <w:rPr>
-          <w:rFonts w:ascii="Times New Roman" w:hAnsi="Times New Roman" w:cs="Times New Roman"/>
-        </w:rPr>
-        <w:t xml:space="preserve"> eller </w:t>
-      </w:r>
-      <w:proofErr w:type="spellStart"/>
-      <w:r>
-        <w:rPr>
-          <w:rFonts w:ascii="Times New Roman" w:hAnsi="Times New Roman" w:cs="Times New Roman"/>
-        </w:rPr>
-        <w:t>GitLab</w:t>
-      </w:r>
-      <w:proofErr w:type="spellEnd"/>
-      <w:r>
-        <w:rPr>
-          <w:rFonts w:ascii="Times New Roman" w:hAnsi="Times New Roman" w:cs="Times New Roman"/>
-        </w:rPr>
-        <w:t xml:space="preserve"> eller lignende som et alternativ, men </w:t>
-      </w:r>
-      <w:proofErr w:type="spellStart"/>
-      <w:r>
-        <w:rPr>
-          <w:rFonts w:ascii="Times New Roman" w:hAnsi="Times New Roman" w:cs="Times New Roman"/>
-        </w:rPr>
-        <w:t>Github</w:t>
-      </w:r>
-      <w:proofErr w:type="spellEnd"/>
-      <w:r>
-        <w:rPr>
-          <w:rFonts w:ascii="Times New Roman" w:hAnsi="Times New Roman" w:cs="Times New Roman"/>
-        </w:rPr>
-        <w:t xml:space="preserve"> er sterkt anbefalt. </w:t>
-      </w:r>
-    </w:p>
-    <w:p>
-      <w:pPr>
-        <w:spacing w:line="360" w:lineRule="auto"/>
-        <w:rPr>
-          <w:rFonts w:ascii="Times New Roman" w:hAnsi="Times New Roman" w:cs="Times New Roman"/>
-        </w:rPr>
-      </w:pPr>
-      <w:proofErr w:type="spellStart"/>
-      <w:r>
-        <w:rPr>
-          <w:rFonts w:ascii="Times New Roman" w:hAnsi="Times New Roman" w:cs="Times New Roman"/>
-        </w:rPr>
-        <w:t>Repositoriet</w:t>
-      </w:r>
-      <w:proofErr w:type="spellEnd"/>
-      <w:r>
-        <w:rPr>
-          <w:rFonts w:ascii="Times New Roman" w:hAnsi="Times New Roman" w:cs="Times New Roman"/>
-        </w:rPr>
-        <w:t xml:space="preserve"> bør være </w:t>
-      </w:r>
-      <w:proofErr w:type="spellStart"/>
-      <w:r>
-        <w:rPr>
-          <w:rFonts w:ascii="Times New Roman" w:hAnsi="Times New Roman" w:cs="Times New Roman"/>
-        </w:rPr>
-        <w:t>public</w:t>
-      </w:r>
-      <w:proofErr w:type="spellEnd"/>
-      <w:r>
-        <w:rPr>
-          <w:rFonts w:ascii="Times New Roman" w:hAnsi="Times New Roman" w:cs="Times New Roman"/>
-        </w:rPr>
-        <w:t xml:space="preserve"> slik at </w:t>
-      </w:r>
-      <w:proofErr w:type="spellStart"/>
-      <w:r>
-        <w:rPr>
-          <w:rFonts w:ascii="Times New Roman" w:hAnsi="Times New Roman" w:cs="Times New Roman"/>
-        </w:rPr>
-        <w:t>emneansvarlige</w:t>
-      </w:r>
-      <w:proofErr w:type="spellEnd"/>
-      <w:r>
-        <w:rPr>
-          <w:rFonts w:ascii="Times New Roman" w:hAnsi="Times New Roman" w:cs="Times New Roman"/>
-        </w:rPr>
-        <w:t xml:space="preserve"> og </w:t>
-      </w:r>
-      <w:proofErr w:type="spellStart"/>
-      <w:r>
-        <w:rPr>
-          <w:rFonts w:ascii="Times New Roman" w:hAnsi="Times New Roman" w:cs="Times New Roman"/>
-        </w:rPr>
-        <w:t>studasser</w:t>
-      </w:r>
-      <w:proofErr w:type="spellEnd"/>
-      <w:r>
-        <w:rPr>
-          <w:rFonts w:ascii="Times New Roman" w:hAnsi="Times New Roman" w:cs="Times New Roman"/>
-        </w:rPr>
-        <w:t xml:space="preserve"> kan se innhold og aktivitet. </w:t>
-      </w:r>
-    </w:p>
-    <w:p>
-      <w:pPr>
-        <w:spacing w:line="360" w:lineRule="auto"/>
-        <w:rPr>
-          <w:rFonts w:ascii="Times New Roman" w:hAnsi="Times New Roman" w:cs="Times New Roman"/>
-        </w:rPr>
-      </w:pPr>
-      <w:r>
-        <w:rPr>
-          <w:rFonts w:ascii="Times New Roman" w:hAnsi="Times New Roman" w:cs="Times New Roman"/>
-        </w:rPr>
-        <w:t>Main-</w:t>
-      </w:r>
-      <w:proofErr w:type="spellStart"/>
-      <w:r>
-        <w:rPr>
-          <w:rFonts w:ascii="Times New Roman" w:hAnsi="Times New Roman" w:cs="Times New Roman"/>
-        </w:rPr>
-        <w:t>branchen</w:t>
-      </w:r>
-      <w:proofErr w:type="spellEnd"/>
-      <w:r>
-        <w:rPr>
-          <w:rFonts w:ascii="Times New Roman" w:hAnsi="Times New Roman" w:cs="Times New Roman"/>
-        </w:rPr>
-        <w:t xml:space="preserve"> burde bare benyttes til å “publisere” sprints. </w:t>
-      </w:r>
-    </w:p>
-    <w:p>
-      <w:pPr>
-        <w:spacing w:line="360" w:lineRule="auto"/>
-        <w:rPr>
-          <w:rFonts w:ascii="Times New Roman" w:hAnsi="Times New Roman" w:cs="Times New Roman"/>
-        </w:rPr>
-      </w:pPr>
-      <w:r>
-        <w:rPr>
-          <w:rFonts w:ascii="Times New Roman" w:hAnsi="Times New Roman" w:cs="Times New Roman"/>
-        </w:rPr>
-        <w:t xml:space="preserve">Dere bør ha laget en </w:t>
-      </w:r>
-      <w:proofErr w:type="spellStart"/>
-      <w:r>
-        <w:rPr>
-          <w:rFonts w:ascii="Times New Roman" w:hAnsi="Times New Roman" w:cs="Times New Roman"/>
-        </w:rPr>
-        <w:t>branch</w:t>
-      </w:r>
-      <w:proofErr w:type="spellEnd"/>
-      <w:r>
-        <w:rPr>
-          <w:rFonts w:ascii="Times New Roman" w:hAnsi="Times New Roman" w:cs="Times New Roman"/>
-        </w:rPr>
-        <w:t xml:space="preserve"> ved navn “</w:t>
-      </w:r>
-      <w:proofErr w:type="spellStart"/>
-      <w:r>
-        <w:rPr>
-          <w:rFonts w:ascii="Times New Roman" w:hAnsi="Times New Roman" w:cs="Times New Roman"/>
-        </w:rPr>
-        <w:t>develop</w:t>
-      </w:r>
-      <w:proofErr w:type="spellEnd"/>
-      <w:r>
-        <w:rPr>
-          <w:rFonts w:ascii="Times New Roman" w:hAnsi="Times New Roman" w:cs="Times New Roman"/>
-        </w:rPr>
-        <w:t xml:space="preserve">”, eller lignende, som er separat fra </w:t>
-      </w:r>
-      <w:proofErr w:type="spellStart"/>
-      <w:r>
-        <w:rPr>
-          <w:rFonts w:ascii="Times New Roman" w:hAnsi="Times New Roman" w:cs="Times New Roman"/>
-        </w:rPr>
-        <w:t>main</w:t>
-      </w:r>
-      <w:proofErr w:type="spellEnd"/>
-      <w:r>
-        <w:rPr>
-          <w:rFonts w:ascii="Times New Roman" w:hAnsi="Times New Roman" w:cs="Times New Roman"/>
-        </w:rPr>
-        <w:t xml:space="preserve"> og som vil være </w:t>
-      </w:r>
-      <w:proofErr w:type="spellStart"/>
-      <w:r>
-        <w:rPr>
-          <w:rFonts w:ascii="Times New Roman" w:hAnsi="Times New Roman" w:cs="Times New Roman"/>
-        </w:rPr>
-        <w:t>branchen</w:t>
-      </w:r>
-      <w:proofErr w:type="spellEnd"/>
-      <w:r>
-        <w:rPr>
-          <w:rFonts w:ascii="Times New Roman" w:hAnsi="Times New Roman" w:cs="Times New Roman"/>
-        </w:rPr>
-        <w:t xml:space="preserve"> dere hovedsakelig legger til funksjonalitet som det utvikles. </w:t>
-      </w:r>
-    </w:p>
-    <w:p>
-      <w:pPr>
-        <w:spacing w:line="360" w:lineRule="auto"/>
-        <w:rPr>
-          <w:rFonts w:ascii="Times New Roman" w:hAnsi="Times New Roman" w:cs="Times New Roman"/>
-        </w:rPr>
-      </w:pPr>
-      <w:r>
-        <w:rPr>
-          <w:rFonts w:ascii="Times New Roman" w:hAnsi="Times New Roman" w:cs="Times New Roman"/>
-        </w:rPr>
-        <w:t xml:space="preserve">Lag individuelle </w:t>
-      </w:r>
-      <w:proofErr w:type="spellStart"/>
-      <w:r>
-        <w:rPr>
-          <w:rFonts w:ascii="Times New Roman" w:hAnsi="Times New Roman" w:cs="Times New Roman"/>
-        </w:rPr>
-        <w:t>branches</w:t>
-      </w:r>
-      <w:proofErr w:type="spellEnd"/>
-      <w:r>
-        <w:rPr>
-          <w:rFonts w:ascii="Times New Roman" w:hAnsi="Times New Roman" w:cs="Times New Roman"/>
-        </w:rPr>
-        <w:t xml:space="preserve"> for hver “</w:t>
-      </w:r>
-      <w:proofErr w:type="spellStart"/>
-      <w:r>
-        <w:rPr>
-          <w:rFonts w:ascii="Times New Roman" w:hAnsi="Times New Roman" w:cs="Times New Roman"/>
-        </w:rPr>
-        <w:t>feature</w:t>
-      </w:r>
-      <w:proofErr w:type="spellEnd"/>
-      <w:r>
-        <w:rPr>
-          <w:rFonts w:ascii="Times New Roman" w:hAnsi="Times New Roman" w:cs="Times New Roman"/>
-        </w:rPr>
-        <w:t>”/</w:t>
-      </w:r>
-      <w:proofErr w:type="spellStart"/>
-      <w:r>
-        <w:rPr>
-          <w:rFonts w:ascii="Times New Roman" w:hAnsi="Times New Roman" w:cs="Times New Roman"/>
-        </w:rPr>
-        <w:t>backlog</w:t>
-      </w:r>
-      <w:proofErr w:type="spellEnd"/>
-      <w:r>
-        <w:rPr>
-          <w:rFonts w:ascii="Times New Roman" w:hAnsi="Times New Roman" w:cs="Times New Roman"/>
-        </w:rPr>
-        <w:t xml:space="preserve">-item. </w:t>
+        <w:t xml:space="preserve">For denne innleveringen skal dere ha satt opp et ett Github-repository og invitert de forskjellige gruppemedlemmene: </w:t>
+      </w:r>
+    </w:p>
+    <w:p>
+      <w:pPr>
+        <w:spacing w:line="360" w:lineRule="auto"/>
+        <w:rPr>
+          <w:rFonts w:ascii="Times New Roman" w:hAnsi="Times New Roman" w:cs="Times New Roman"/>
+        </w:rPr>
+      </w:pPr>
+    </w:p>
+    <w:p>
+      <w:pPr>
+        <w:spacing w:line="360" w:lineRule="auto"/>
+        <w:rPr>
+          <w:rFonts w:ascii="Times New Roman" w:hAnsi="Times New Roman" w:cs="Times New Roman"/>
+        </w:rPr>
+      </w:pPr>
+      <w:r>
+        <w:rPr>
+          <w:rFonts w:ascii="Times New Roman" w:hAnsi="Times New Roman" w:cs="Times New Roman"/>
+        </w:rPr>
+        <w:t xml:space="preserve">Dere kan eventuelt benytte Bitbucket eller GitLab eller lignende som et alternativ, men Github er sterkt anbefalt. </w:t>
+      </w:r>
+    </w:p>
+    <w:p>
+      <w:pPr>
+        <w:spacing w:line="360" w:lineRule="auto"/>
+        <w:rPr>
+          <w:rFonts w:ascii="Times New Roman" w:hAnsi="Times New Roman" w:cs="Times New Roman"/>
+        </w:rPr>
+      </w:pPr>
+      <w:r>
+        <w:rPr>
+          <w:rFonts w:ascii="Times New Roman" w:hAnsi="Times New Roman" w:cs="Times New Roman"/>
+        </w:rPr>
+        <w:t xml:space="preserve">Repositoriet bør være public slik at emneansvarlige og studasser kan se innhold og aktivitet. </w:t>
+      </w:r>
+    </w:p>
+    <w:p>
+      <w:pPr>
+        <w:spacing w:line="360" w:lineRule="auto"/>
+        <w:rPr>
+          <w:rFonts w:ascii="Times New Roman" w:hAnsi="Times New Roman" w:cs="Times New Roman"/>
+        </w:rPr>
+      </w:pPr>
+      <w:r>
+        <w:rPr>
+          <w:rFonts w:ascii="Times New Roman" w:hAnsi="Times New Roman" w:cs="Times New Roman"/>
+        </w:rPr>
+        <w:t xml:space="preserve">Main-branchen burde bare benyttes til å “publisere” sprints. </w:t>
+      </w:r>
+    </w:p>
+    <w:p>
+      <w:pPr>
+        <w:spacing w:line="360" w:lineRule="auto"/>
+        <w:rPr>
+          <w:rFonts w:ascii="Times New Roman" w:hAnsi="Times New Roman" w:cs="Times New Roman"/>
+        </w:rPr>
+      </w:pPr>
+      <w:r>
+        <w:rPr>
+          <w:rFonts w:ascii="Times New Roman" w:hAnsi="Times New Roman" w:cs="Times New Roman"/>
+        </w:rPr>
+        <w:t xml:space="preserve">Dere bør ha laget en branch ved navn “develop”, eller lignende, som er separat fra main og som vil være branchen dere hovedsakelig legger til funksjonalitet som det utvikles. </w:t>
+      </w:r>
+    </w:p>
+    <w:p>
+      <w:pPr>
+        <w:spacing w:line="360" w:lineRule="auto"/>
+        <w:rPr>
+          <w:rFonts w:ascii="Times New Roman" w:hAnsi="Times New Roman" w:cs="Times New Roman"/>
+        </w:rPr>
+      </w:pPr>
+      <w:r>
+        <w:rPr>
+          <w:rFonts w:ascii="Times New Roman" w:hAnsi="Times New Roman" w:cs="Times New Roman"/>
+        </w:rPr>
+        <w:t xml:space="preserve">Lag individuelle branches for hver “feature”/backlog-item. </w:t>
       </w:r>
     </w:p>
     <w:p>
@@ -981,176 +997,49 @@
         <w:rPr>
           <w:rFonts w:ascii="Times New Roman" w:hAnsi="Times New Roman" w:cs="Times New Roman"/>
         </w:rPr>
-        <w:t xml:space="preserve">Nye krav i </w:t>
-      </w:r>
-      <w:proofErr w:type="spellStart"/>
-      <w:r>
-        <w:rPr>
-          <w:rFonts w:ascii="Times New Roman" w:hAnsi="Times New Roman" w:cs="Times New Roman"/>
-        </w:rPr>
-        <w:t>kravspekken</w:t>
-      </w:r>
-      <w:proofErr w:type="spellEnd"/>
-      <w:r>
-        <w:rPr>
-          <w:rFonts w:ascii="Times New Roman" w:hAnsi="Times New Roman" w:cs="Times New Roman"/>
-        </w:rPr>
-        <w:t xml:space="preserve"> og noen flere oppdelte og konkrete </w:t>
-      </w:r>
-      <w:proofErr w:type="spellStart"/>
-      <w:r>
-        <w:rPr>
-          <w:rFonts w:ascii="Times New Roman" w:hAnsi="Times New Roman" w:cs="Times New Roman"/>
-        </w:rPr>
-        <w:t>backlog-items</w:t>
-      </w:r>
-      <w:proofErr w:type="spellEnd"/>
-      <w:r>
-        <w:rPr>
-          <w:rFonts w:ascii="Times New Roman" w:hAnsi="Times New Roman" w:cs="Times New Roman"/>
-        </w:rPr>
-        <w:t xml:space="preserve"> fra innlevering 1 – Sikt mot </w:t>
-      </w:r>
-      <w:proofErr w:type="spellStart"/>
-      <w:r>
-        <w:rPr>
-          <w:rFonts w:ascii="Times New Roman" w:hAnsi="Times New Roman" w:cs="Times New Roman"/>
-        </w:rPr>
-        <w:t>items</w:t>
-      </w:r>
-      <w:proofErr w:type="spellEnd"/>
-      <w:r>
-        <w:rPr>
-          <w:rFonts w:ascii="Times New Roman" w:hAnsi="Times New Roman" w:cs="Times New Roman"/>
-        </w:rPr>
-        <w:t xml:space="preserve"> som hver kan gjennomføres innen en dag. Det er på en annen side ikke forventet at dere har laget slike oppdelte </w:t>
-      </w:r>
-      <w:proofErr w:type="spellStart"/>
-      <w:r>
-        <w:rPr>
-          <w:rFonts w:ascii="Times New Roman" w:hAnsi="Times New Roman" w:cs="Times New Roman"/>
-        </w:rPr>
-        <w:t>items</w:t>
-      </w:r>
-      <w:proofErr w:type="spellEnd"/>
-      <w:r>
-        <w:rPr>
-          <w:rFonts w:ascii="Times New Roman" w:hAnsi="Times New Roman" w:cs="Times New Roman"/>
-        </w:rPr>
-        <w:t xml:space="preserve"> for hele systemet enda. </w:t>
-      </w:r>
-    </w:p>
-    <w:p>
-      <w:pPr>
-        <w:spacing w:line="360" w:lineRule="auto"/>
-        <w:rPr>
-          <w:rFonts w:ascii="Times New Roman" w:hAnsi="Times New Roman" w:cs="Times New Roman"/>
-        </w:rPr>
-      </w:pPr>
-      <w:r>
-        <w:rPr>
-          <w:rFonts w:ascii="Times New Roman" w:hAnsi="Times New Roman" w:cs="Times New Roman"/>
-        </w:rPr>
-        <w:t>En rekke “løse” klasser med funksjonalitet og tilhørende enhetstester – Merk at “løse” vil si at klassene ikke trenger å henge sammen for å forme et system, men kan f.eks. være slikt som konseptuelle datatyper i systemet deres. Vær bevisst på at mer implementasjons-spesifikk funksjonalitet (brukergrensesnitt, database osv.) kan måtte endres/</w:t>
-      </w:r>
-      <w:proofErr w:type="spellStart"/>
-      <w:r>
-        <w:rPr>
-          <w:rFonts w:ascii="Times New Roman" w:hAnsi="Times New Roman" w:cs="Times New Roman"/>
-        </w:rPr>
-        <w:t>refaktoreres</w:t>
-      </w:r>
-      <w:proofErr w:type="spellEnd"/>
-      <w:r>
-        <w:rPr>
-          <w:rFonts w:ascii="Times New Roman" w:hAnsi="Times New Roman" w:cs="Times New Roman"/>
-        </w:rPr>
-        <w:t xml:space="preserve"> betydelig senere i prosjektet etter dere har lært mer om arkitektur og løst koblet kode. Å måtte skrive </w:t>
-      </w:r>
-      <w:r>
-        <w:rPr>
-          <w:rFonts w:ascii="Times New Roman" w:hAnsi="Times New Roman" w:cs="Times New Roman"/>
-        </w:rPr>
-        <w:lastRenderedPageBreak/>
-        <w:t xml:space="preserve">om koden senere kan på en annen side være meget lærerikt, så dere kan gjerne prøve på dette også så lenge dere er klar over risikoen.  </w:t>
-      </w:r>
-    </w:p>
-    <w:p>
-      <w:pPr>
-        <w:spacing w:line="360" w:lineRule="auto"/>
-        <w:rPr>
-          <w:rFonts w:ascii="Times New Roman" w:hAnsi="Times New Roman" w:cs="Times New Roman"/>
-        </w:rPr>
-      </w:pPr>
-      <w:r>
-        <w:rPr>
-          <w:rFonts w:ascii="Times New Roman" w:hAnsi="Times New Roman" w:cs="Times New Roman"/>
-        </w:rPr>
-        <w:t xml:space="preserve">Forskjellige typer modeller for systemet – For eksempel </w:t>
-      </w:r>
-      <w:proofErr w:type="spellStart"/>
-      <w:r>
-        <w:rPr>
-          <w:rFonts w:ascii="Times New Roman" w:hAnsi="Times New Roman" w:cs="Times New Roman"/>
-        </w:rPr>
-        <w:t>mockups</w:t>
-      </w:r>
-      <w:proofErr w:type="spellEnd"/>
-      <w:r>
-        <w:rPr>
-          <w:rFonts w:ascii="Times New Roman" w:hAnsi="Times New Roman" w:cs="Times New Roman"/>
-        </w:rPr>
-        <w:t xml:space="preserve"> av </w:t>
-      </w:r>
-      <w:proofErr w:type="spellStart"/>
-      <w:r>
-        <w:rPr>
-          <w:rFonts w:ascii="Times New Roman" w:hAnsi="Times New Roman" w:cs="Times New Roman"/>
-        </w:rPr>
-        <w:t>frontend</w:t>
-      </w:r>
-      <w:proofErr w:type="spellEnd"/>
-      <w:r>
-        <w:rPr>
-          <w:rFonts w:ascii="Times New Roman" w:hAnsi="Times New Roman" w:cs="Times New Roman"/>
-        </w:rPr>
-        <w:t xml:space="preserve"> for å få en følelse av bruk og inspirere til videre krav, klassediagrammer, sekvensdiagrammer, tilstandsdiagrammer osv. Bruk gjerne slikt til å generelt diskutere med hverandre, finne problemer tidlig og generere nye krav. </w:t>
-      </w:r>
-    </w:p>
-    <w:p>
-      <w:pPr>
-        <w:spacing w:line="360" w:lineRule="auto"/>
-        <w:rPr>
-          <w:rFonts w:ascii="Times New Roman" w:hAnsi="Times New Roman" w:cs="Times New Roman"/>
-        </w:rPr>
-      </w:pPr>
-      <w:proofErr w:type="spellStart"/>
-      <w:r>
-        <w:rPr>
-          <w:rFonts w:ascii="Times New Roman" w:hAnsi="Times New Roman" w:cs="Times New Roman"/>
-        </w:rPr>
-        <w:t>Generel</w:t>
-      </w:r>
-      <w:proofErr w:type="spellEnd"/>
-      <w:r>
-        <w:rPr>
-          <w:rFonts w:ascii="Times New Roman" w:hAnsi="Times New Roman" w:cs="Times New Roman"/>
-        </w:rPr>
-        <w:t xml:space="preserve"> anbefaling: Bruk veiledninger med deres dedikerte </w:t>
-      </w:r>
-      <w:proofErr w:type="spellStart"/>
-      <w:r>
-        <w:rPr>
-          <w:rFonts w:ascii="Times New Roman" w:hAnsi="Times New Roman" w:cs="Times New Roman"/>
-        </w:rPr>
-        <w:t>studass</w:t>
-      </w:r>
-      <w:proofErr w:type="spellEnd"/>
-      <w:r>
-        <w:rPr>
-          <w:rFonts w:ascii="Times New Roman" w:hAnsi="Times New Roman" w:cs="Times New Roman"/>
-        </w:rPr>
-        <w:t xml:space="preserve"> for å vite at prosjektet deres går i riktig retning </w:t>
+        <w:t xml:space="preserve">Nye krav i kravspekken og noen flere oppdelte og konkrete backlog-items fra innlevering 1 – Sikt mot items som hver kan gjennomføres innen en dag. Det er på en annen side ikke forventet at dere har laget slike oppdelte items for hele systemet enda. </w:t>
+      </w:r>
+    </w:p>
+    <w:p>
+      <w:pPr>
+        <w:spacing w:line="360" w:lineRule="auto"/>
+        <w:rPr>
+          <w:rFonts w:ascii="Times New Roman" w:hAnsi="Times New Roman" w:cs="Times New Roman"/>
+        </w:rPr>
+      </w:pPr>
+      <w:r>
+        <w:rPr>
+          <w:rFonts w:ascii="Times New Roman" w:hAnsi="Times New Roman" w:cs="Times New Roman"/>
+        </w:rPr>
+        <w:t xml:space="preserve">En rekke “løse” klasser med funksjonalitet og tilhørende enhetstester – Merk at “løse” vil si at klassene ikke trenger å henge sammen for å forme et system, men kan f.eks. være slikt som konseptuelle datatyper i systemet deres. Vær bevisst på at mer implementasjons-spesifikk funksjonalitet (brukergrensesnitt, database osv.) kan måtte endres/refaktoreres betydelig senere i prosjektet etter dere har lært mer om arkitektur og løst koblet kode. Å måtte skrive om koden senere kan på en annen side være meget lærerikt, så dere kan gjerne prøve på dette også så lenge dere er klar over risikoen.  </w:t>
+      </w:r>
+    </w:p>
+    <w:p>
+      <w:pPr>
+        <w:spacing w:line="360" w:lineRule="auto"/>
+        <w:rPr>
+          <w:rFonts w:ascii="Times New Roman" w:hAnsi="Times New Roman" w:cs="Times New Roman"/>
+        </w:rPr>
+      </w:pPr>
+      <w:r>
+        <w:rPr>
+          <w:rFonts w:ascii="Times New Roman" w:hAnsi="Times New Roman" w:cs="Times New Roman"/>
+        </w:rPr>
+        <w:t xml:space="preserve">Forskjellige typer modeller for systemet – For eksempel mockups av frontend for å få en følelse av bruk og inspirere til videre krav, klassediagrammer, sekvensdiagrammer, tilstandsdiagrammer osv. Bruk gjerne slikt til å generelt diskutere med hverandre, finne problemer tidlig og generere nye krav. </w:t>
+      </w:r>
+    </w:p>
+    <w:p>
+      <w:pPr>
+        <w:spacing w:line="360" w:lineRule="auto"/>
+        <w:rPr>
+          <w:rFonts w:ascii="Times New Roman" w:hAnsi="Times New Roman" w:cs="Times New Roman"/>
+        </w:rPr>
+      </w:pPr>
+      <w:r>
+        <w:rPr>
+          <w:rFonts w:ascii="Times New Roman" w:hAnsi="Times New Roman" w:cs="Times New Roman"/>
+        </w:rPr>
+        <w:t xml:space="preserve">Generel anbefaling: Bruk veiledninger med deres dedikerte studass for å vite at prosjektet deres går i riktig retning </w:t>
       </w:r>
     </w:p>
     <w:p>
@@ -1208,49 +1097,7 @@
         <w:rPr>
           <w:rFonts w:ascii="Times New Roman" w:hAnsi="Times New Roman" w:cs="Times New Roman"/>
         </w:rPr>
-        <w:t xml:space="preserve"> til </w:t>
-      </w:r>
-      <w:proofErr w:type="spellStart"/>
-      <w:r>
-        <w:rPr>
-          <w:rFonts w:ascii="Times New Roman" w:hAnsi="Times New Roman" w:cs="Times New Roman"/>
-        </w:rPr>
-        <w:t>Github-repositoriet</w:t>
-      </w:r>
-      <w:proofErr w:type="spellEnd"/>
-      <w:r>
-        <w:rPr>
-          <w:rFonts w:ascii="Times New Roman" w:hAnsi="Times New Roman" w:cs="Times New Roman"/>
-        </w:rPr>
-        <w:t xml:space="preserve"> deres og eventuelt andre dokumenter, som ikke passer å legge inn i </w:t>
-      </w:r>
-      <w:proofErr w:type="spellStart"/>
-      <w:r>
-        <w:rPr>
-          <w:rFonts w:ascii="Times New Roman" w:hAnsi="Times New Roman" w:cs="Times New Roman"/>
-        </w:rPr>
-        <w:t>repo</w:t>
-      </w:r>
-      <w:proofErr w:type="spellEnd"/>
-      <w:r>
-        <w:rPr>
-          <w:rFonts w:ascii="Times New Roman" w:hAnsi="Times New Roman" w:cs="Times New Roman"/>
-        </w:rPr>
-        <w:t xml:space="preserve">-et. For eksempel kan dere levere en form for “sprint-rapport” som legger frem hva dere har gjort siden sist innlevering og inkludere </w:t>
-      </w:r>
-      <w:proofErr w:type="spellStart"/>
-      <w:r>
-        <w:rPr>
-          <w:rFonts w:ascii="Times New Roman" w:hAnsi="Times New Roman" w:cs="Times New Roman"/>
-        </w:rPr>
-        <w:t>github</w:t>
-      </w:r>
-      <w:proofErr w:type="spellEnd"/>
-      <w:r>
-        <w:rPr>
-          <w:rFonts w:ascii="Times New Roman" w:hAnsi="Times New Roman" w:cs="Times New Roman"/>
-        </w:rPr>
-        <w:t>-</w:t>
+        <w:t xml:space="preserve"> til Github-repositoriet deres og eventuelt andre dokumenter, som ikke passer å legge inn i repo-et. For eksempel kan dere levere en form for “sprint-rapport” som legger frem hva dere har gjort siden sist innlevering og inkludere github-</w:t>
       </w:r>
       <w:proofErr w:type="gramStart"/>
       <w:r>
@@ -1264,21 +1111,7 @@
         <w:rPr>
           <w:rFonts w:ascii="Times New Roman" w:hAnsi="Times New Roman" w:cs="Times New Roman"/>
         </w:rPr>
-        <w:t xml:space="preserve"> som del av denne. Det viktigste er at vi får </w:t>
-      </w:r>
-      <w:proofErr w:type="spellStart"/>
-      <w:r>
-        <w:rPr>
-          <w:rFonts w:ascii="Times New Roman" w:hAnsi="Times New Roman" w:cs="Times New Roman"/>
-        </w:rPr>
-        <w:t>github</w:t>
-      </w:r>
-      <w:proofErr w:type="spellEnd"/>
-      <w:r>
-        <w:rPr>
-          <w:rFonts w:ascii="Times New Roman" w:hAnsi="Times New Roman" w:cs="Times New Roman"/>
-        </w:rPr>
-        <w:t>-</w:t>
+        <w:t xml:space="preserve"> som del av denne. Det viktigste er at vi får github-</w:t>
       </w:r>
       <w:proofErr w:type="gramStart"/>
       <w:r>
@@ -1304,7 +1137,7 @@
       </w:pPr>
     </w:p>
     <w:sectPr>
-      <w:headerReference w:type="default" r:id="rId6"/>
+      <w:headerReference w:type="default" r:id="rId7"/>
       <w:pgSz w:w="11906" w:h="16838"/>
       <w:pgMar w:top="1440" w:right="1440" w:bottom="1440" w:left="1440" w:header="708" w:footer="708" w:gutter="0"/>
       <w:cols w:space="708"/>
@@ -1336,6 +1169,13 @@
       </w:r>
     </w:p>
   </w:endnote>
+  <w:endnote w:type="continuationNotice" w:id="1">
+    <w:p>
+      <w:pPr>
+        <w:spacing w:after="0" w:line="240" w:lineRule="auto"/>
+      </w:pPr>
+    </w:p>
+  </w:endnote>
 </w:endnotes>
 </file>
 
@@ -1359,6 +1199,13 @@
       <w:r>
         <w:continuationSeparator/>
       </w:r>
+    </w:p>
+  </w:footnote>
+  <w:footnote w:type="continuationNotice" w:id="1">
+    <w:p>
+      <w:pPr>
+        <w:spacing w:after="0" w:line="240" w:lineRule="auto"/>
+      </w:pPr>
     </w:p>
   </w:footnote>
 </w:footnotes>
@@ -1374,6 +1221,7 @@
         <w:docPartUnique/>
       </w:docPartObj>
     </w:sdtPr>
+    <w:sdtEndPr/>
     <w:sdtContent>
       <w:p>
         <w:pPr>
@@ -1404,6 +1252,127 @@
     </w:pPr>
   </w:p>
 </w:hdr>
+</file>
+
+<file path=word/numbering.xml><?xml version="1.0" encoding="utf-8"?>
+<w:numbering xmlns:wpc="http://schemas.microsoft.com/office/word/2010/wordprocessingCanvas" xmlns:cx="http://schemas.microsoft.com/office/drawing/2014/chartex" xmlns:cx1="http://schemas.microsoft.com/office/drawing/2015/9/8/chartex" xmlns:cx2="http://schemas.microsoft.com/office/drawing/2015/10/21/chartex" xmlns:cx3="http://schemas.microsoft.com/office/drawing/2016/5/9/chartex" xmlns:cx4="http://schemas.microsoft.com/office/drawing/2016/5/10/chartex" xmlns:cx5="http://schemas.microsoft.com/office/drawing/2016/5/11/chartex" xmlns:cx6="http://schemas.microsoft.com/office/drawing/2016/5/12/chartex" xmlns:cx7="http://schemas.microsoft.com/office/drawing/2016/5/13/chartex" xmlns:cx8="http://schemas.microsoft.com/office/drawing/2016/5/14/chartex" xmlns:mc="http://schemas.openxmlformats.org/markup-compatibility/2006" xmlns:aink="http://schemas.microsoft.com/office/drawing/2016/ink" xmlns:am3d="http://schemas.microsoft.com/office/drawing/2017/model3d" xmlns:o="urn:schemas-microsoft-com:office:office" xmlns:oel="http://schemas.microsoft.com/office/2019/extlst" xmlns:r="http://schemas.openxmlformats.org/officeDocument/2006/relationships" xmlns:m="http://schemas.openxmlformats.org/officeDocument/2006/math" xmlns:v="urn:schemas-microsoft-com:vml" xmlns:wp14="http://schemas.microsoft.com/office/word/2010/wordprocessingDrawing" xmlns:wp="http://schemas.openxmlformats.org/drawingml/2006/wordprocessingDrawing" xmlns:w10="urn:schemas-microsoft-com:office:word" xmlns:w="http://schemas.openxmlformats.org/wordprocessingml/2006/main" xmlns:w14="http://schemas.microsoft.com/office/word/2010/wordml" xmlns:w15="http://schemas.microsoft.com/office/word/2012/wordml" xmlns:w16cex="http://schemas.microsoft.com/office/word/2018/wordml/cex" xmlns:w16cid="http://schemas.microsoft.com/office/word/2016/wordml/cid" xmlns:w16="http://schemas.microsoft.com/office/word/2018/wordml" xmlns:w16du="http://schemas.microsoft.com/office/word/2023/wordml/word16du" xmlns:w16sdtdh="http://schemas.microsoft.com/office/word/2020/wordml/sdtdatahash" xmlns:w16se="http://schemas.microsoft.com/office/word/2015/wordml/symex" xmlns:wpg="http://schemas.microsoft.com/office/word/2010/wordprocessingGroup" xmlns:wpi="http://schemas.microsoft.com/office/word/2010/wordprocessingInk" xmlns:wne="http://schemas.microsoft.com/office/word/2006/wordml" xmlns:wps="http://schemas.microsoft.com/office/word/2010/wordprocessingShape" mc:Ignorable="w14 w15 w16se w16cid w16 w16cex w16sdtdh w16du wp14">
+  <w:abstractNum w:abstractNumId="0" w15:restartNumberingAfterBreak="0">
+    <w:nsid w:val="19D59E89"/>
+    <w:multiLevelType w:val="hybridMultilevel"/>
+    <w:tmpl w:val="05642938"/>
+    <w:lvl w:ilvl="0" w:tplc="C5246810">
+      <w:start w:val="1"/>
+      <w:numFmt w:val="bullet"/>
+      <w:lvlText w:val=""/>
+      <w:lvlJc w:val="left"/>
+      <w:pPr>
+        <w:ind w:left="720" w:hanging="360"/>
+      </w:pPr>
+      <w:rPr>
+        <w:rFonts w:ascii="Symbol" w:hAnsi="Symbol" w:hint="default"/>
+      </w:rPr>
+    </w:lvl>
+    <w:lvl w:ilvl="1" w:tplc="C3E84090">
+      <w:start w:val="1"/>
+      <w:numFmt w:val="bullet"/>
+      <w:lvlText w:val="o"/>
+      <w:lvlJc w:val="left"/>
+      <w:pPr>
+        <w:ind w:left="1440" w:hanging="360"/>
+      </w:pPr>
+      <w:rPr>
+        <w:rFonts w:ascii="Courier New" w:hAnsi="Courier New" w:hint="default"/>
+      </w:rPr>
+    </w:lvl>
+    <w:lvl w:ilvl="2" w:tplc="651E8738">
+      <w:start w:val="1"/>
+      <w:numFmt w:val="bullet"/>
+      <w:lvlText w:val=""/>
+      <w:lvlJc w:val="left"/>
+      <w:pPr>
+        <w:ind w:left="2160" w:hanging="360"/>
+      </w:pPr>
+      <w:rPr>
+        <w:rFonts w:ascii="Wingdings" w:hAnsi="Wingdings" w:hint="default"/>
+      </w:rPr>
+    </w:lvl>
+    <w:lvl w:ilvl="3" w:tplc="0058AA08">
+      <w:start w:val="1"/>
+      <w:numFmt w:val="bullet"/>
+      <w:lvlText w:val=""/>
+      <w:lvlJc w:val="left"/>
+      <w:pPr>
+        <w:ind w:left="2880" w:hanging="360"/>
+      </w:pPr>
+      <w:rPr>
+        <w:rFonts w:ascii="Symbol" w:hAnsi="Symbol" w:hint="default"/>
+      </w:rPr>
+    </w:lvl>
+    <w:lvl w:ilvl="4" w:tplc="77FCA3B8">
+      <w:start w:val="1"/>
+      <w:numFmt w:val="bullet"/>
+      <w:lvlText w:val="o"/>
+      <w:lvlJc w:val="left"/>
+      <w:pPr>
+        <w:ind w:left="3600" w:hanging="360"/>
+      </w:pPr>
+      <w:rPr>
+        <w:rFonts w:ascii="Courier New" w:hAnsi="Courier New" w:hint="default"/>
+      </w:rPr>
+    </w:lvl>
+    <w:lvl w:ilvl="5" w:tplc="77E4F726">
+      <w:start w:val="1"/>
+      <w:numFmt w:val="bullet"/>
+      <w:lvlText w:val=""/>
+      <w:lvlJc w:val="left"/>
+      <w:pPr>
+        <w:ind w:left="4320" w:hanging="360"/>
+      </w:pPr>
+      <w:rPr>
+        <w:rFonts w:ascii="Wingdings" w:hAnsi="Wingdings" w:hint="default"/>
+      </w:rPr>
+    </w:lvl>
+    <w:lvl w:ilvl="6" w:tplc="279A943A">
+      <w:start w:val="1"/>
+      <w:numFmt w:val="bullet"/>
+      <w:lvlText w:val=""/>
+      <w:lvlJc w:val="left"/>
+      <w:pPr>
+        <w:ind w:left="5040" w:hanging="360"/>
+      </w:pPr>
+      <w:rPr>
+        <w:rFonts w:ascii="Symbol" w:hAnsi="Symbol" w:hint="default"/>
+      </w:rPr>
+    </w:lvl>
+    <w:lvl w:ilvl="7" w:tplc="F856B232">
+      <w:start w:val="1"/>
+      <w:numFmt w:val="bullet"/>
+      <w:lvlText w:val="o"/>
+      <w:lvlJc w:val="left"/>
+      <w:pPr>
+        <w:ind w:left="5760" w:hanging="360"/>
+      </w:pPr>
+      <w:rPr>
+        <w:rFonts w:ascii="Courier New" w:hAnsi="Courier New" w:hint="default"/>
+      </w:rPr>
+    </w:lvl>
+    <w:lvl w:ilvl="8" w:tplc="A5E01194">
+      <w:start w:val="1"/>
+      <w:numFmt w:val="bullet"/>
+      <w:lvlText w:val=""/>
+      <w:lvlJc w:val="left"/>
+      <w:pPr>
+        <w:ind w:left="6480" w:hanging="360"/>
+      </w:pPr>
+      <w:rPr>
+        <w:rFonts w:ascii="Wingdings" w:hAnsi="Wingdings" w:hint="default"/>
+      </w:rPr>
+    </w:lvl>
+  </w:abstractNum>
+  <w:num w:numId="1" w16cid:durableId="1088306709">
+    <w:abstractNumId w:val="0"/>
+  </w:num>
+</w:numbering>
 </file>
 
 <file path=word/styles.xml><?xml version="1.0" encoding="utf-8"?>

</xml_diff>